<commit_message>
Firefox CORS fix, Cache cats in web client
</commit_message>
<xml_diff>
--- a/SDV701 Reflection.docx
+++ b/SDV701 Reflection.docx
@@ -350,6 +350,7 @@
                                     <w:color w:val="595959" w:themeColor="text1" w:themeTint="A6"/>
                                     <w:sz w:val="28"/>
                                     <w:szCs w:val="28"/>
+                                    <w:lang w:val="en-US"/>
                                   </w:rPr>
                                   <w:alias w:val="Author"/>
                                   <w:tag w:val=""/>
@@ -367,6 +368,7 @@
                                         <w:color w:val="595959" w:themeColor="text1" w:themeTint="A6"/>
                                         <w:sz w:val="28"/>
                                         <w:szCs w:val="28"/>
+                                        <w:lang w:val="en-US"/>
                                       </w:rPr>
                                     </w:pPr>
                                     <w:r>
@@ -374,17 +376,9 @@
                                         <w:color w:val="595959" w:themeColor="text1" w:themeTint="A6"/>
                                         <w:sz w:val="28"/>
                                         <w:szCs w:val="28"/>
-                                      </w:rPr>
-                                      <w:t>Oleg S</w:t>
-                                    </w:r>
-                                    <w:r>
-                                      <w:rPr>
-                                        <w:color w:val="595959" w:themeColor="text1" w:themeTint="A6"/>
-                                        <w:sz w:val="28"/>
-                                        <w:szCs w:val="28"/>
                                         <w:lang w:val="en-US"/>
                                       </w:rPr>
-                                      <w:t>ivers</w:t>
+                                      <w:t>Oleg Sivers</w:t>
                                     </w:r>
                                   </w:p>
                                 </w:sdtContent>
@@ -397,34 +391,9 @@
                                     <w:color w:val="595959" w:themeColor="text1" w:themeTint="A6"/>
                                     <w:sz w:val="18"/>
                                     <w:szCs w:val="18"/>
+                                    <w:lang w:val="en-US"/>
                                   </w:rPr>
                                 </w:pPr>
-                                <w:sdt>
-                                  <w:sdtPr>
-                                    <w:rPr>
-                                      <w:color w:val="595959" w:themeColor="text1" w:themeTint="A6"/>
-                                      <w:sz w:val="18"/>
-                                      <w:szCs w:val="18"/>
-                                    </w:rPr>
-                                    <w:alias w:val="Email"/>
-                                    <w:tag w:val="Email"/>
-                                    <w:id w:val="942260680"/>
-                                    <w:dataBinding w:prefixMappings="xmlns:ns0='http://schemas.microsoft.com/office/2006/coverPageProps' " w:xpath="/ns0:CoverPageProperties[1]/ns0:CompanyEmail[1]" w:storeItemID="{55AF091B-3C7A-41E3-B477-F2FDAA23CFDA}"/>
-                                    <w:text/>
-                                  </w:sdtPr>
-                                  <w:sdtEndPr/>
-                                  <w:sdtContent>
-                                    <w:r>
-                                      <w:rPr>
-                                        <w:color w:val="595959" w:themeColor="text1" w:themeTint="A6"/>
-                                        <w:sz w:val="18"/>
-                                        <w:szCs w:val="18"/>
-                                        <w:lang w:val="en-US"/>
-                                      </w:rPr>
-                                      <w:t>2020</w:t>
-                                    </w:r>
-                                  </w:sdtContent>
-                                </w:sdt>
                               </w:p>
                             </w:txbxContent>
                           </wps:txbx>
@@ -461,6 +430,7 @@
                               <w:color w:val="595959" w:themeColor="text1" w:themeTint="A6"/>
                               <w:sz w:val="28"/>
                               <w:szCs w:val="28"/>
+                              <w:lang w:val="en-US"/>
                             </w:rPr>
                             <w:alias w:val="Author"/>
                             <w:tag w:val=""/>
@@ -478,6 +448,7 @@
                                   <w:color w:val="595959" w:themeColor="text1" w:themeTint="A6"/>
                                   <w:sz w:val="28"/>
                                   <w:szCs w:val="28"/>
+                                  <w:lang w:val="en-US"/>
                                 </w:rPr>
                               </w:pPr>
                               <w:r>
@@ -485,17 +456,9 @@
                                   <w:color w:val="595959" w:themeColor="text1" w:themeTint="A6"/>
                                   <w:sz w:val="28"/>
                                   <w:szCs w:val="28"/>
-                                </w:rPr>
-                                <w:t>Oleg S</w:t>
-                              </w:r>
-                              <w:r>
-                                <w:rPr>
-                                  <w:color w:val="595959" w:themeColor="text1" w:themeTint="A6"/>
-                                  <w:sz w:val="28"/>
-                                  <w:szCs w:val="28"/>
                                   <w:lang w:val="en-US"/>
                                 </w:rPr>
-                                <w:t>ivers</w:t>
+                                <w:t>Oleg Sivers</w:t>
                               </w:r>
                             </w:p>
                           </w:sdtContent>
@@ -508,34 +471,9 @@
                               <w:color w:val="595959" w:themeColor="text1" w:themeTint="A6"/>
                               <w:sz w:val="18"/>
                               <w:szCs w:val="18"/>
+                              <w:lang w:val="en-US"/>
                             </w:rPr>
                           </w:pPr>
-                          <w:sdt>
-                            <w:sdtPr>
-                              <w:rPr>
-                                <w:color w:val="595959" w:themeColor="text1" w:themeTint="A6"/>
-                                <w:sz w:val="18"/>
-                                <w:szCs w:val="18"/>
-                              </w:rPr>
-                              <w:alias w:val="Email"/>
-                              <w:tag w:val="Email"/>
-                              <w:id w:val="942260680"/>
-                              <w:dataBinding w:prefixMappings="xmlns:ns0='http://schemas.microsoft.com/office/2006/coverPageProps' " w:xpath="/ns0:CoverPageProperties[1]/ns0:CompanyEmail[1]" w:storeItemID="{55AF091B-3C7A-41E3-B477-F2FDAA23CFDA}"/>
-                              <w:text/>
-                            </w:sdtPr>
-                            <w:sdtEndPr/>
-                            <w:sdtContent>
-                              <w:r>
-                                <w:rPr>
-                                  <w:color w:val="595959" w:themeColor="text1" w:themeTint="A6"/>
-                                  <w:sz w:val="18"/>
-                                  <w:szCs w:val="18"/>
-                                  <w:lang w:val="en-US"/>
-                                </w:rPr>
-                                <w:t>2020</w:t>
-                              </w:r>
-                            </w:sdtContent>
-                          </w:sdt>
                         </w:p>
                       </w:txbxContent>
                     </v:textbox>
@@ -615,6 +553,7 @@
                                     <w:color w:val="4472C4" w:themeColor="accent1"/>
                                     <w:sz w:val="64"/>
                                     <w:szCs w:val="64"/>
+                                    <w:lang w:val="en-US"/>
                                   </w:rPr>
                                 </w:pPr>
                                 <w:sdt>
@@ -650,31 +589,30 @@
                                   </w:sdtContent>
                                 </w:sdt>
                               </w:p>
-                              <w:sdt>
-                                <w:sdtPr>
+                              <w:p>
+                                <w:pPr>
+                                  <w:jc w:val="right"/>
                                   <w:rPr>
                                     <w:color w:val="404040" w:themeColor="text1" w:themeTint="BF"/>
                                     <w:sz w:val="36"/>
                                     <w:szCs w:val="36"/>
                                   </w:rPr>
-                                  <w:alias w:val="Subtitle"/>
-                                  <w:tag w:val=""/>
-                                  <w:id w:val="1759551507"/>
-                                  <w:dataBinding w:prefixMappings="xmlns:ns0='http://purl.org/dc/elements/1.1/' xmlns:ns1='http://schemas.openxmlformats.org/package/2006/metadata/core-properties' " w:xpath="/ns1:coreProperties[1]/ns0:subject[1]" w:storeItemID="{6C3C8BC8-F283-45AE-878A-BAB7291924A1}"/>
-                                  <w:text/>
-                                </w:sdtPr>
-                                <w:sdtEndPr/>
-                                <w:sdtContent>
-                                  <w:p>
-                                    <w:pPr>
-                                      <w:jc w:val="right"/>
-                                      <w:rPr>
-                                        <w:smallCaps/>
-                                        <w:color w:val="404040" w:themeColor="text1" w:themeTint="BF"/>
-                                        <w:sz w:val="36"/>
-                                        <w:szCs w:val="36"/>
-                                      </w:rPr>
-                                    </w:pPr>
+                                </w:pPr>
+                                <w:sdt>
+                                  <w:sdtPr>
+                                    <w:rPr>
+                                      <w:color w:val="404040" w:themeColor="text1" w:themeTint="BF"/>
+                                      <w:sz w:val="36"/>
+                                      <w:szCs w:val="36"/>
+                                    </w:rPr>
+                                    <w:alias w:val="Subtitle"/>
+                                    <w:tag w:val=""/>
+                                    <w:id w:val="1759551507"/>
+                                    <w:dataBinding w:prefixMappings="xmlns:ns0='http://purl.org/dc/elements/1.1/' xmlns:ns1='http://schemas.openxmlformats.org/package/2006/metadata/core-properties' " w:xpath="/ns1:coreProperties[1]/ns0:subject[1]" w:storeItemID="{6C3C8BC8-F283-45AE-878A-BAB7291924A1}"/>
+                                    <w:text/>
+                                  </w:sdtPr>
+                                  <w:sdtEndPr/>
+                                  <w:sdtContent>
                                     <w:r>
                                       <w:rPr>
                                         <w:color w:val="404040" w:themeColor="text1" w:themeTint="BF"/>
@@ -684,9 +622,67 @@
                                       </w:rPr>
                                       <w:t>Stage 2</w:t>
                                     </w:r>
-                                  </w:p>
-                                </w:sdtContent>
-                              </w:sdt>
+                                  </w:sdtContent>
+                                </w:sdt>
+                              </w:p>
+                              <w:p>
+                                <w:pPr>
+                                  <w:jc w:val="right"/>
+                                  <w:rPr>
+                                    <w:smallCaps/>
+                                    <w:color w:val="404040" w:themeColor="text1" w:themeTint="BF"/>
+                                    <w:sz w:val="36"/>
+                                    <w:szCs w:val="36"/>
+                                    <w:lang w:val="en-US"/>
+                                  </w:rPr>
+                                </w:pPr>
+                                <w:r>
+                                  <w:rPr>
+                                    <w:lang w:val="en-US"/>
+                                  </w:rPr>
+                                  <w:t xml:space="preserve"> </w:t>
+                                </w:r>
+                                <w:sdt>
+                                  <w:sdtPr>
+                                    <w:rPr>
+                                      <w:lang w:val="en-US"/>
+                                    </w:rPr>
+                                    <w:alias w:val="Email"/>
+                                    <w:tag w:val="Email"/>
+                                    <w:id w:val="942260680"/>
+                                    <w:dataBinding w:prefixMappings="xmlns:ns0='http://schemas.microsoft.com/office/2006/coverPageProps' " w:xpath="/ns0:CoverPageProperties[1]/ns0:CompanyEmail[1]" w:storeItemID="{55AF091B-3C7A-41E3-B477-F2FDAA23CFDA}"/>
+                                    <w:text/>
+                                  </w:sdtPr>
+                                  <w:sdtContent>
+                                    <w:sdt>
+                                      <w:sdtPr>
+                                        <w:rPr>
+                                          <w:lang w:val="en-US"/>
+                                        </w:rPr>
+                                        <w:alias w:val="Email"/>
+                                        <w:tag w:val="Email"/>
+                                        <w:id w:val="-950623095"/>
+                                        <w:dataBinding w:prefixMappings="xmlns:ns0='http://schemas.microsoft.com/office/2006/coverPageProps' " w:xpath="/ns0:CoverPageProperties[1]/ns0:CompanyEmail[1]" w:storeItemID="{55AF091B-3C7A-41E3-B477-F2FDAA23CFDA}"/>
+                                        <w:text/>
+                                      </w:sdtPr>
+                                      <w:sdtContent>
+                                        <w:r>
+                                          <w:rPr>
+                                            <w:lang w:val="en-US"/>
+                                          </w:rPr>
+                                          <w:t xml:space="preserve">Project git: </w:t>
+                                        </w:r>
+                                        <w:r>
+                                          <w:rPr>
+                                            <w:lang w:val="en-US"/>
+                                          </w:rPr>
+                                          <w:t>https://github.com/sio2k1/A2</w:t>
+                                        </w:r>
+                                      </w:sdtContent>
+                                    </w:sdt>
+                                  </w:sdtContent>
+                                </w:sdt>
+                              </w:p>
                             </w:txbxContent>
                           </wps:txbx>
                           <wps:bodyPr rot="0" spcFirstLastPara="0" vertOverflow="overflow" horzOverflow="overflow" vert="horz" wrap="square" lIns="1600200" tIns="0" rIns="685800" bIns="0" numCol="1" spcCol="0" rtlCol="0" fromWordArt="0" anchor="b" anchorCtr="0" forceAA="0" compatLnSpc="1">
@@ -719,6 +715,7 @@
                               <w:color w:val="4472C4" w:themeColor="accent1"/>
                               <w:sz w:val="64"/>
                               <w:szCs w:val="64"/>
+                              <w:lang w:val="en-US"/>
                             </w:rPr>
                           </w:pPr>
                           <w:sdt>
@@ -754,31 +751,30 @@
                             </w:sdtContent>
                           </w:sdt>
                         </w:p>
-                        <w:sdt>
-                          <w:sdtPr>
+                        <w:p>
+                          <w:pPr>
+                            <w:jc w:val="right"/>
                             <w:rPr>
                               <w:color w:val="404040" w:themeColor="text1" w:themeTint="BF"/>
                               <w:sz w:val="36"/>
                               <w:szCs w:val="36"/>
                             </w:rPr>
-                            <w:alias w:val="Subtitle"/>
-                            <w:tag w:val=""/>
-                            <w:id w:val="1759551507"/>
-                            <w:dataBinding w:prefixMappings="xmlns:ns0='http://purl.org/dc/elements/1.1/' xmlns:ns1='http://schemas.openxmlformats.org/package/2006/metadata/core-properties' " w:xpath="/ns1:coreProperties[1]/ns0:subject[1]" w:storeItemID="{6C3C8BC8-F283-45AE-878A-BAB7291924A1}"/>
-                            <w:text/>
-                          </w:sdtPr>
-                          <w:sdtEndPr/>
-                          <w:sdtContent>
-                            <w:p>
-                              <w:pPr>
-                                <w:jc w:val="right"/>
-                                <w:rPr>
-                                  <w:smallCaps/>
-                                  <w:color w:val="404040" w:themeColor="text1" w:themeTint="BF"/>
-                                  <w:sz w:val="36"/>
-                                  <w:szCs w:val="36"/>
-                                </w:rPr>
-                              </w:pPr>
+                          </w:pPr>
+                          <w:sdt>
+                            <w:sdtPr>
+                              <w:rPr>
+                                <w:color w:val="404040" w:themeColor="text1" w:themeTint="BF"/>
+                                <w:sz w:val="36"/>
+                                <w:szCs w:val="36"/>
+                              </w:rPr>
+                              <w:alias w:val="Subtitle"/>
+                              <w:tag w:val=""/>
+                              <w:id w:val="1759551507"/>
+                              <w:dataBinding w:prefixMappings="xmlns:ns0='http://purl.org/dc/elements/1.1/' xmlns:ns1='http://schemas.openxmlformats.org/package/2006/metadata/core-properties' " w:xpath="/ns1:coreProperties[1]/ns0:subject[1]" w:storeItemID="{6C3C8BC8-F283-45AE-878A-BAB7291924A1}"/>
+                              <w:text/>
+                            </w:sdtPr>
+                            <w:sdtEndPr/>
+                            <w:sdtContent>
                               <w:r>
                                 <w:rPr>
                                   <w:color w:val="404040" w:themeColor="text1" w:themeTint="BF"/>
@@ -788,9 +784,67 @@
                                 </w:rPr>
                                 <w:t>Stage 2</w:t>
                               </w:r>
-                            </w:p>
-                          </w:sdtContent>
-                        </w:sdt>
+                            </w:sdtContent>
+                          </w:sdt>
+                        </w:p>
+                        <w:p>
+                          <w:pPr>
+                            <w:jc w:val="right"/>
+                            <w:rPr>
+                              <w:smallCaps/>
+                              <w:color w:val="404040" w:themeColor="text1" w:themeTint="BF"/>
+                              <w:sz w:val="36"/>
+                              <w:szCs w:val="36"/>
+                              <w:lang w:val="en-US"/>
+                            </w:rPr>
+                          </w:pPr>
+                          <w:r>
+                            <w:rPr>
+                              <w:lang w:val="en-US"/>
+                            </w:rPr>
+                            <w:t xml:space="preserve"> </w:t>
+                          </w:r>
+                          <w:sdt>
+                            <w:sdtPr>
+                              <w:rPr>
+                                <w:lang w:val="en-US"/>
+                              </w:rPr>
+                              <w:alias w:val="Email"/>
+                              <w:tag w:val="Email"/>
+                              <w:id w:val="942260680"/>
+                              <w:dataBinding w:prefixMappings="xmlns:ns0='http://schemas.microsoft.com/office/2006/coverPageProps' " w:xpath="/ns0:CoverPageProperties[1]/ns0:CompanyEmail[1]" w:storeItemID="{55AF091B-3C7A-41E3-B477-F2FDAA23CFDA}"/>
+                              <w:text/>
+                            </w:sdtPr>
+                            <w:sdtContent>
+                              <w:sdt>
+                                <w:sdtPr>
+                                  <w:rPr>
+                                    <w:lang w:val="en-US"/>
+                                  </w:rPr>
+                                  <w:alias w:val="Email"/>
+                                  <w:tag w:val="Email"/>
+                                  <w:id w:val="-950623095"/>
+                                  <w:dataBinding w:prefixMappings="xmlns:ns0='http://schemas.microsoft.com/office/2006/coverPageProps' " w:xpath="/ns0:CoverPageProperties[1]/ns0:CompanyEmail[1]" w:storeItemID="{55AF091B-3C7A-41E3-B477-F2FDAA23CFDA}"/>
+                                  <w:text/>
+                                </w:sdtPr>
+                                <w:sdtContent>
+                                  <w:r>
+                                    <w:rPr>
+                                      <w:lang w:val="en-US"/>
+                                    </w:rPr>
+                                    <w:t xml:space="preserve">Project git: </w:t>
+                                  </w:r>
+                                  <w:r>
+                                    <w:rPr>
+                                      <w:lang w:val="en-US"/>
+                                    </w:rPr>
+                                    <w:t>https://github.com/sio2k1/A2</w:t>
+                                  </w:r>
+                                </w:sdtContent>
+                              </w:sdt>
+                            </w:sdtContent>
+                          </w:sdt>
+                        </w:p>
                       </w:txbxContent>
                     </v:textbox>
                     <w10:wrap type="square" anchorx="page" anchory="page"/>
@@ -2269,12 +2323,15 @@
         </w:rPr>
         <w:t xml:space="preserve">Link to repository: </w:t>
       </w:r>
-      <w:r>
-        <w:rPr>
-          <w:lang w:val="en-US"/>
-        </w:rPr>
-        <w:t>https://github.com/sio2k1/A2</w:t>
-      </w:r>
+      <w:hyperlink r:id="rId9" w:history="1">
+        <w:r>
+          <w:rPr>
+            <w:rStyle w:val="Hyperlink"/>
+            <w:lang w:val="en-US"/>
+          </w:rPr>
+          <w:t>https://github.com/sio2k1/A2</w:t>
+        </w:r>
+      </w:hyperlink>
     </w:p>
     <w:p>
       <w:pPr>
@@ -2373,20 +2430,74 @@
         <w:rPr>
           <w:lang w:val="en-US"/>
         </w:rPr>
-        <w:t>In the future database part can be put into separate server, forming another tier.</w:t>
-      </w:r>
-    </w:p>
-    <w:p>
-      <w:pPr>
-        <w:rPr>
-          <w:lang w:val="en-US"/>
-        </w:rPr>
-      </w:pPr>
-      <w:r>
-        <w:rPr>
-          <w:lang w:val="en-US"/>
-        </w:rPr>
-        <w:t>As we can separate tier with API and database, we can setup multiple clients, which is a part of this assignment, we also can simply add other client, for mobile platforms, for example. Layered and tiered applications are harder to develop, but flexibility of suc</w:t>
+        <w:t>In the future database part can be put into separate server, forming another tier</w:t>
+      </w:r>
+      <w:r>
+        <w:rPr>
+          <w:lang w:val="en-US"/>
+        </w:rPr>
+        <w:t xml:space="preserve"> and reducing overall load on application server, but increasing traffic flow.</w:t>
+      </w:r>
+    </w:p>
+    <w:p>
+      <w:pPr>
+        <w:rPr>
+          <w:lang w:val="en-US"/>
+        </w:rPr>
+      </w:pPr>
+      <w:r>
+        <w:rPr>
+          <w:lang w:val="en-US"/>
+        </w:rPr>
+        <w:t xml:space="preserve">As we can separate </w:t>
+      </w:r>
+      <w:r>
+        <w:rPr>
+          <w:lang w:val="en-US"/>
+        </w:rPr>
+        <w:t>business and data layers from presentation</w:t>
+      </w:r>
+      <w:r>
+        <w:rPr>
+          <w:lang w:val="en-US"/>
+        </w:rPr>
+        <w:t>, we can setup multiple clients</w:t>
+      </w:r>
+      <w:r>
+        <w:rPr>
+          <w:lang w:val="en-US"/>
+        </w:rPr>
+        <w:t xml:space="preserve"> and</w:t>
+      </w:r>
+      <w:r>
+        <w:rPr>
+          <w:lang w:val="en-US"/>
+        </w:rPr>
+        <w:t xml:space="preserve"> we also can add </w:t>
+      </w:r>
+      <w:r>
+        <w:rPr>
+          <w:lang w:val="en-US"/>
+        </w:rPr>
+        <w:t>another</w:t>
+      </w:r>
+      <w:r>
+        <w:rPr>
+          <w:lang w:val="en-US"/>
+        </w:rPr>
+        <w:t xml:space="preserve"> client, for mobile platforms, for example. Layered and tiered applications are harder to develop</w:t>
+      </w:r>
+      <w:r>
+        <w:rPr>
+          <w:lang w:val="en-US"/>
+        </w:rPr>
+        <w:t xml:space="preserve"> and debug</w:t>
+      </w:r>
+      <w:r>
+        <w:rPr>
+          <w:lang w:val="en-US"/>
+        </w:rPr>
+        <w:t>, but flexibility of suc</w:t>
       </w:r>
       <w:r>
         <w:rPr>
@@ -2410,7 +2521,55 @@
         <w:rPr>
           <w:lang w:val="en-US"/>
         </w:rPr>
-        <w:t xml:space="preserve"> data security, as user application does not get access to database directly, user application can perform only certain API calls, which are translated to database queries at the back-end, we can say that its better security-</w:t>
+        <w:t xml:space="preserve"> data security, as user application does not get</w:t>
+      </w:r>
+      <w:r>
+        <w:rPr>
+          <w:lang w:val="en-US"/>
+        </w:rPr>
+        <w:t xml:space="preserve"> an</w:t>
+      </w:r>
+      <w:r>
+        <w:rPr>
+          <w:lang w:val="en-US"/>
+        </w:rPr>
+        <w:t xml:space="preserve"> access to database directly, </w:t>
+      </w:r>
+      <w:r>
+        <w:rPr>
+          <w:lang w:val="en-US"/>
+        </w:rPr>
+        <w:t>it</w:t>
+      </w:r>
+      <w:r>
+        <w:rPr>
+          <w:lang w:val="en-US"/>
+        </w:rPr>
+        <w:t xml:space="preserve"> can perform only certain API calls, which are translated to database queries at the back-end</w:t>
+      </w:r>
+      <w:r>
+        <w:rPr>
+          <w:lang w:val="en-US"/>
+        </w:rPr>
+        <w:t>.</w:t>
+      </w:r>
+      <w:r>
+        <w:rPr>
+          <w:lang w:val="en-US"/>
+        </w:rPr>
+        <w:t xml:space="preserve"> </w:t>
+      </w:r>
+      <w:r>
+        <w:rPr>
+          <w:lang w:val="en-US"/>
+        </w:rPr>
+        <w:t>W</w:t>
+      </w:r>
+      <w:r>
+        <w:rPr>
+          <w:lang w:val="en-US"/>
+        </w:rPr>
+        <w:t>e can say that its better security-</w:t>
       </w:r>
       <w:r>
         <w:rPr>
@@ -2719,7 +2878,31 @@
         <w:rPr>
           <w:lang w:val="en-US"/>
         </w:rPr>
-        <w:t xml:space="preserve"> – I’m not completely follow this particular design pattern, and breaking the rules here, my data mapping solution relays on similarities between field names in tables and public properties in classes, mapping implemented as generic method to suite almost all tables that store object</w:t>
+        <w:t xml:space="preserve"> – I’m not completely follow this particular design pattern, and breaking the rules here, my data mapping solution relays on similarities between field names in tables and public properties in classes</w:t>
+      </w:r>
+      <w:r>
+        <w:rPr>
+          <w:lang w:val="en-US"/>
+        </w:rPr>
+        <w:t>.</w:t>
+      </w:r>
+      <w:r>
+        <w:rPr>
+          <w:lang w:val="en-US"/>
+        </w:rPr>
+        <w:t xml:space="preserve"> </w:t>
+      </w:r>
+      <w:r>
+        <w:rPr>
+          <w:lang w:val="en-US"/>
+        </w:rPr>
+        <w:t>M</w:t>
+      </w:r>
+      <w:r>
+        <w:rPr>
+          <w:lang w:val="en-US"/>
+        </w:rPr>
+        <w:t>apping implemented as generic method to suite almost all tables that store object</w:t>
       </w:r>
       <w:r>
         <w:rPr>
@@ -2731,7 +2914,31 @@
         <w:rPr>
           <w:lang w:val="en-US"/>
         </w:rPr>
-        <w:t>. Result of mapping is a list of objects, provided as generic param</w:t>
+        <w:t>. Result of mapping is a list of objects</w:t>
+      </w:r>
+      <w:r>
+        <w:rPr>
+          <w:lang w:val="en-US"/>
+        </w:rPr>
+        <w:t xml:space="preserve"> of type,</w:t>
+      </w:r>
+      <w:r>
+        <w:rPr>
+          <w:lang w:val="en-US"/>
+        </w:rPr>
+        <w:t xml:space="preserve"> provided as</w:t>
+      </w:r>
+      <w:r>
+        <w:rPr>
+          <w:lang w:val="en-US"/>
+        </w:rPr>
+        <w:t xml:space="preserve"> a</w:t>
+      </w:r>
+      <w:r>
+        <w:rPr>
+          <w:lang w:val="en-US"/>
+        </w:rPr>
+        <w:t xml:space="preserve"> generic param</w:t>
       </w:r>
       <w:r>
         <w:rPr>
@@ -2822,7 +3029,38 @@
         <w:rPr>
           <w:lang w:val="en-US"/>
         </w:rPr>
-        <w:t xml:space="preserve">” we can provide, there are couple limitations here, classes and table should have Identity field, named “id”. Originally, I was using first property in property list as “id” field, but it does not work for sub classes, as property order is different, so solution was to assume all tables and objects for may mapping system are having “id” field </w:t>
+        <w:t>”</w:t>
+      </w:r>
+      <w:r>
+        <w:rPr>
+          <w:lang w:val="en-US"/>
+        </w:rPr>
+        <w:t>.</w:t>
+      </w:r>
+      <w:r>
+        <w:rPr>
+          <w:lang w:val="en-US"/>
+        </w:rPr>
+        <w:t xml:space="preserve"> </w:t>
+      </w:r>
+      <w:r>
+        <w:rPr>
+          <w:lang w:val="en-US"/>
+        </w:rPr>
+        <w:t>T</w:t>
+      </w:r>
+      <w:r>
+        <w:rPr>
+          <w:lang w:val="en-US"/>
+        </w:rPr>
+        <w:t xml:space="preserve">here are couple limitations here, classes and table should have Identity field, named “id”. Originally, I was using first property in property list as “id” field, but it does not work for sub classes, as property order is different, so solution was to </w:t>
+      </w:r>
+      <w:r>
+        <w:rPr>
+          <w:lang w:val="en-US"/>
+        </w:rPr>
+        <w:lastRenderedPageBreak/>
+        <w:t xml:space="preserve">assume all tables and objects for may mapping system are having “id” field </w:t>
       </w:r>
       <w:r>
         <w:rPr>
@@ -2834,32 +3072,49 @@
         <w:rPr>
           <w:lang w:val="en-US"/>
         </w:rPr>
+        <w:t xml:space="preserve"> property.</w:t>
+      </w:r>
+      <w:r>
+        <w:rPr>
+          <w:lang w:val="en-US"/>
+        </w:rPr>
+        <w:t xml:space="preserve"> We also need to consider field renaming </w:t>
+      </w:r>
+      <w:r>
+        <w:rPr>
+          <w:lang w:val="en-US"/>
+        </w:rPr>
+        <w:t>/</w:t>
+      </w:r>
+      <w:r>
+        <w:rPr>
+          <w:lang w:val="en-US"/>
+        </w:rPr>
+        <w:t xml:space="preserve"> deleting can break mapping if not done properly.</w:t>
+      </w:r>
+      <w:r>
+        <w:rPr>
+          <w:lang w:val="en-US"/>
+        </w:rPr>
         <w:t xml:space="preserve"> </w:t>
       </w:r>
       <w:r>
         <w:rPr>
           <w:lang w:val="en-US"/>
         </w:rPr>
-        <w:lastRenderedPageBreak/>
-        <w:t>property.</w:t>
-      </w:r>
-      <w:r>
-        <w:rPr>
-          <w:lang w:val="en-US"/>
-        </w:rPr>
-        <w:t xml:space="preserve"> We also need to consider field renaming </w:t>
-      </w:r>
-      <w:r>
-        <w:rPr>
-          <w:lang w:val="en-US"/>
-        </w:rPr>
-        <w:t>/</w:t>
-      </w:r>
-      <w:r>
-        <w:rPr>
-          <w:lang w:val="en-US"/>
-        </w:rPr>
-        <w:t xml:space="preserve"> deleting can break mapping if not done properly.</w:t>
+        <w:t>My data mapping solution is simple to use and flexible, but it is based on .net Reflection and it is not really fast performance-wise, because for each row in record set, we have to compare field names and object properties</w:t>
+      </w:r>
+      <w:r>
+        <w:rPr>
+          <w:lang w:val="en-US"/>
+        </w:rPr>
+        <w:t xml:space="preserve"> and</w:t>
+      </w:r>
+      <w:r>
+        <w:rPr>
+          <w:lang w:val="en-US"/>
+        </w:rPr>
+        <w:t xml:space="preserve"> set properties values.</w:t>
       </w:r>
       <w:r>
         <w:rPr>
@@ -2871,19 +3126,19 @@
         <w:rPr>
           <w:lang w:val="en-US"/>
         </w:rPr>
-        <w:t xml:space="preserve">My data mapping solution is simple to use and flexible, but it is based on .net Reflection and it is not really fast performance-wise, because for each row in record set, we have to compare field names and object properties, set properties values. Code is </w:t>
-      </w:r>
-      <w:r>
-        <w:rPr>
-          <w:lang w:val="en-US"/>
-        </w:rPr>
-        <w:t>physically</w:t>
-      </w:r>
-      <w:r>
-        <w:rPr>
-          <w:lang w:val="en-US"/>
-        </w:rPr>
-        <w:t xml:space="preserve"> located inside server-side part of the project, which can cause performance issues under high loads. </w:t>
+        <w:t xml:space="preserve">Database mapper code is physically located inside server-side part of the project, which can cause performance issues under high loads. </w:t>
+      </w:r>
+      <w:r>
+        <w:rPr>
+          <w:lang w:val="en-US"/>
+        </w:rPr>
+        <w:t>Still, mapping code is flexible in terms of adding extra features, tables and classes to our solution, as we don’t have to write any extra mapping code.</w:t>
+      </w:r>
+      <w:r>
+        <w:rPr>
+          <w:lang w:val="en-US"/>
+        </w:rPr>
+        <w:t xml:space="preserve"> </w:t>
       </w:r>
     </w:p>
     <w:p>
@@ -3091,6 +3346,31 @@
         <w:rPr>
           <w:lang w:val="en-US"/>
         </w:rPr>
+        <w:t>, this is perfectly fine, as we have limited set of categories</w:t>
+      </w:r>
+      <w:r>
+        <w:rPr>
+          <w:lang w:val="en-US"/>
+        </w:rPr>
+        <w:t xml:space="preserve"> and limited number of queries, as this is admin application.</w:t>
+      </w:r>
+    </w:p>
+    <w:p>
+      <w:pPr>
+        <w:rPr>
+          <w:lang w:val="en-US"/>
+        </w:rPr>
+      </w:pPr>
+      <w:r>
+        <w:rPr>
+          <w:lang w:val="en-US"/>
+        </w:rPr>
+        <w:t>Category editing – we are loading all items available for current category</w:t>
+      </w:r>
+      <w:r>
+        <w:rPr>
+          <w:lang w:val="en-US"/>
+        </w:rPr>
         <w:t>.</w:t>
       </w:r>
     </w:p>
@@ -3104,25 +3384,6 @@
         <w:rPr>
           <w:lang w:val="en-US"/>
         </w:rPr>
-        <w:t>Category editing – we are loading all items available for current category</w:t>
-      </w:r>
-      <w:r>
-        <w:rPr>
-          <w:lang w:val="en-US"/>
-        </w:rPr>
-        <w:t>.</w:t>
-      </w:r>
-    </w:p>
-    <w:p>
-      <w:pPr>
-        <w:rPr>
-          <w:lang w:val="en-US"/>
-        </w:rPr>
-      </w:pPr>
-      <w:r>
-        <w:rPr>
-          <w:lang w:val="en-US"/>
-        </w:rPr>
         <w:t>Item editing – we are not loading any data, we</w:t>
       </w:r>
       <w:r>
@@ -3212,13 +3473,33 @@
         <w:rPr>
           <w:lang w:val="en-US"/>
         </w:rPr>
-        <w:t>Category list – we are loading all available categories</w:t>
-      </w:r>
-      <w:r>
-        <w:rPr>
-          <w:lang w:val="en-US"/>
-        </w:rPr>
-        <w:t>.</w:t>
+        <w:t xml:space="preserve">Category list – </w:t>
+      </w:r>
+      <w:r>
+        <w:rPr>
+          <w:lang w:val="en-US"/>
+        </w:rPr>
+        <w:t xml:space="preserve">I’ve created an example of </w:t>
+      </w:r>
+      <w:r>
+        <w:rPr>
+          <w:lang w:val="en-US"/>
+        </w:rPr>
+        <w:t>caching</w:t>
+      </w:r>
+      <w:r>
+        <w:rPr>
+          <w:lang w:val="en-US"/>
+        </w:rPr>
+        <w:t xml:space="preserve"> solution for my client application. Categories list is a good example to cache, as it won’t be changed often. S</w:t>
+      </w:r>
+      <w:bookmarkStart w:id="7" w:name="_GoBack"/>
+      <w:bookmarkEnd w:id="7"/>
+      <w:r>
+        <w:rPr>
+          <w:lang w:val="en-US"/>
+        </w:rPr>
+        <w:t>erver is generating hash of string, which containing all categories names. Client stores categories list and hash in local storage. Each time we accessing categories page client will request hash information, if hash is different, or we don’t have any data in local storage client will perform full gRPC request to get categories list, otherwise list will be loaded from local storage.</w:t>
       </w:r>
     </w:p>
     <w:p>
@@ -3289,7 +3570,7 @@
           <w:lang w:val="en-US"/>
         </w:rPr>
       </w:pPr>
-      <w:bookmarkStart w:id="7" w:name="_Toc43286106"/>
+      <w:bookmarkStart w:id="8" w:name="_Toc43286106"/>
       <w:r>
         <w:rPr>
           <w:lang w:val="en-US"/>
@@ -3297,7 +3578,7 @@
         <w:lastRenderedPageBreak/>
         <w:t>Concurrency control</w:t>
       </w:r>
-      <w:bookmarkEnd w:id="7"/>
+      <w:bookmarkEnd w:id="8"/>
     </w:p>
     <w:p>
       <w:pPr>
@@ -3306,14 +3587,14 @@
           <w:lang w:val="en-US"/>
         </w:rPr>
       </w:pPr>
-      <w:bookmarkStart w:id="8" w:name="_Toc43286107"/>
+      <w:bookmarkStart w:id="9" w:name="_Toc43286107"/>
       <w:r>
         <w:rPr>
           <w:lang w:val="en-US"/>
         </w:rPr>
         <w:t>Win client</w:t>
       </w:r>
-      <w:bookmarkEnd w:id="8"/>
+      <w:bookmarkEnd w:id="9"/>
     </w:p>
     <w:p>
       <w:pPr>
@@ -3373,14 +3654,14 @@
           <w:lang w:val="en-US"/>
         </w:rPr>
       </w:pPr>
-      <w:bookmarkStart w:id="9" w:name="_Toc43286108"/>
+      <w:bookmarkStart w:id="10" w:name="_Toc43286108"/>
       <w:r>
         <w:rPr>
           <w:lang w:val="en-US"/>
         </w:rPr>
         <w:t>Web client</w:t>
       </w:r>
-      <w:bookmarkEnd w:id="9"/>
+      <w:bookmarkEnd w:id="10"/>
     </w:p>
     <w:p>
       <w:pPr>
@@ -3932,7 +4213,7 @@
           <w:lang w:val="en-US"/>
         </w:rPr>
       </w:pPr>
-      <w:bookmarkStart w:id="10" w:name="_Toc43286109"/>
+      <w:bookmarkStart w:id="11" w:name="_Toc43286109"/>
       <w:r>
         <w:rPr>
           <w:lang w:val="en-US"/>
@@ -3945,7 +4226,7 @@
         </w:rPr>
         <w:t xml:space="preserve"> instead of REST</w:t>
       </w:r>
-      <w:bookmarkEnd w:id="10"/>
+      <w:bookmarkEnd w:id="11"/>
     </w:p>
     <w:p>
       <w:pPr>
@@ -4130,7 +4411,7 @@
           <w:lang w:val="en-US"/>
         </w:rPr>
       </w:pPr>
-      <w:bookmarkStart w:id="11" w:name="_Toc43286110"/>
+      <w:bookmarkStart w:id="12" w:name="_Toc43286110"/>
       <w:r>
         <w:rPr>
           <w:lang w:val="en-US"/>
@@ -4138,7 +4419,7 @@
         <w:lastRenderedPageBreak/>
         <w:t>Diagrams</w:t>
       </w:r>
-      <w:bookmarkEnd w:id="11"/>
+      <w:bookmarkEnd w:id="12"/>
     </w:p>
     <w:p>
       <w:pPr>
@@ -4147,14 +4428,14 @@
           <w:lang w:val="en-US"/>
         </w:rPr>
       </w:pPr>
-      <w:bookmarkStart w:id="12" w:name="_Toc43286111"/>
+      <w:bookmarkStart w:id="13" w:name="_Toc43286111"/>
       <w:r>
         <w:rPr>
           <w:lang w:val="en-US"/>
         </w:rPr>
         <w:t>Database</w:t>
       </w:r>
-      <w:bookmarkEnd w:id="12"/>
+      <w:bookmarkEnd w:id="13"/>
     </w:p>
     <w:p>
       <w:pPr>
@@ -4187,7 +4468,7 @@
                     <pic:cNvPicPr/>
                   </pic:nvPicPr>
                   <pic:blipFill>
-                    <a:blip r:embed="rId9"/>
+                    <a:blip r:embed="rId10"/>
                     <a:stretch>
                       <a:fillRect/>
                     </a:stretch>
@@ -4221,7 +4502,7 @@
           <w:lang w:val="en-US"/>
         </w:rPr>
       </w:pPr>
-      <w:bookmarkStart w:id="13" w:name="_Toc43286112"/>
+      <w:bookmarkStart w:id="14" w:name="_Toc43286112"/>
       <w:r>
         <w:rPr>
           <w:lang w:val="en-US"/>
@@ -4229,7 +4510,7 @@
         <w:lastRenderedPageBreak/>
         <w:t>Packages</w:t>
       </w:r>
-      <w:bookmarkEnd w:id="13"/>
+      <w:bookmarkEnd w:id="14"/>
     </w:p>
     <w:p>
       <w:pPr>
@@ -4261,7 +4542,7 @@
                     </pic:cNvPicPr>
                   </pic:nvPicPr>
                   <pic:blipFill>
-                    <a:blip r:embed="rId10" cstate="print">
+                    <a:blip r:embed="rId11" cstate="print">
                       <a:extLst>
                         <a:ext uri="{28A0092B-C50C-407E-A947-70E740481C1C}">
                           <a14:useLocalDpi xmlns:a14="http://schemas.microsoft.com/office/drawing/2010/main" val="0"/>
@@ -4300,14 +4581,14 @@
           <w:lang w:val="en-US"/>
         </w:rPr>
       </w:pPr>
-      <w:bookmarkStart w:id="14" w:name="_Toc43286113"/>
+      <w:bookmarkStart w:id="15" w:name="_Toc43286113"/>
       <w:r>
         <w:rPr>
           <w:lang w:val="en-US"/>
         </w:rPr>
         <w:t>gRPCClient</w:t>
       </w:r>
-      <w:bookmarkEnd w:id="14"/>
+      <w:bookmarkEnd w:id="15"/>
     </w:p>
     <w:p>
       <w:pPr>
@@ -4339,7 +4620,7 @@
                     </pic:cNvPicPr>
                   </pic:nvPicPr>
                   <pic:blipFill>
-                    <a:blip r:embed="rId11">
+                    <a:blip r:embed="rId12">
                       <a:extLst>
                         <a:ext uri="{28A0092B-C50C-407E-A947-70E740481C1C}">
                           <a14:useLocalDpi xmlns:a14="http://schemas.microsoft.com/office/drawing/2010/main" val="0"/>
@@ -4385,7 +4666,7 @@
           <w:lang w:val="en-US"/>
         </w:rPr>
       </w:pPr>
-      <w:bookmarkStart w:id="15" w:name="_Toc43286114"/>
+      <w:bookmarkStart w:id="16" w:name="_Toc43286114"/>
       <w:r>
         <w:rPr>
           <w:rStyle w:val="Heading2Char"/>
@@ -4393,7 +4674,7 @@
         <w:lastRenderedPageBreak/>
         <w:t>Common</w:t>
       </w:r>
-      <w:bookmarkEnd w:id="15"/>
+      <w:bookmarkEnd w:id="16"/>
       <w:r>
         <w:rPr>
           <w:rStyle w:val="Heading2Char"/>
@@ -4423,7 +4704,7 @@
                     </pic:cNvPicPr>
                   </pic:nvPicPr>
                   <pic:blipFill>
-                    <a:blip r:embed="rId12">
+                    <a:blip r:embed="rId13">
                       <a:extLst>
                         <a:ext uri="{28A0092B-C50C-407E-A947-70E740481C1C}">
                           <a14:useLocalDpi xmlns:a14="http://schemas.microsoft.com/office/drawing/2010/main" val="0"/>
@@ -4490,7 +4771,7 @@
           <w:lang w:val="en-US"/>
         </w:rPr>
       </w:pPr>
-      <w:bookmarkStart w:id="16" w:name="_Toc43286115"/>
+      <w:bookmarkStart w:id="17" w:name="_Toc43286115"/>
       <w:r>
         <w:rPr>
           <w:lang w:val="en-US"/>
@@ -4498,7 +4779,7 @@
         <w:lastRenderedPageBreak/>
         <w:t>Back-end</w:t>
       </w:r>
-      <w:bookmarkEnd w:id="16"/>
+      <w:bookmarkEnd w:id="17"/>
     </w:p>
     <w:p>
       <w:pPr>
@@ -4530,7 +4811,7 @@
                     </pic:cNvPicPr>
                   </pic:nvPicPr>
                   <pic:blipFill>
-                    <a:blip r:embed="rId13" cstate="print">
+                    <a:blip r:embed="rId14" cstate="print">
                       <a:extLst>
                         <a:ext uri="{28A0092B-C50C-407E-A947-70E740481C1C}">
                           <a14:useLocalDpi xmlns:a14="http://schemas.microsoft.com/office/drawing/2010/main" val="0"/>
@@ -4569,7 +4850,7 @@
           <w:lang w:val="en-US"/>
         </w:rPr>
       </w:pPr>
-      <w:bookmarkStart w:id="17" w:name="_Toc43286116"/>
+      <w:bookmarkStart w:id="18" w:name="_Toc43286116"/>
       <w:r>
         <w:rPr>
           <w:lang w:val="en-US"/>
@@ -4577,7 +4858,7 @@
         <w:lastRenderedPageBreak/>
         <w:t>WPF Client</w:t>
       </w:r>
-      <w:bookmarkEnd w:id="17"/>
+      <w:bookmarkEnd w:id="18"/>
     </w:p>
     <w:p>
       <w:pPr>
@@ -4609,7 +4890,7 @@
                     </pic:cNvPicPr>
                   </pic:nvPicPr>
                   <pic:blipFill>
-                    <a:blip r:embed="rId14" cstate="print">
+                    <a:blip r:embed="rId15" cstate="print">
                       <a:extLst>
                         <a:ext uri="{28A0092B-C50C-407E-A947-70E740481C1C}">
                           <a14:useLocalDpi xmlns:a14="http://schemas.microsoft.com/office/drawing/2010/main" val="0"/>
@@ -4648,7 +4929,7 @@
           <w:lang w:val="en-US"/>
         </w:rPr>
       </w:pPr>
-      <w:bookmarkStart w:id="18" w:name="_Toc43286117"/>
+      <w:bookmarkStart w:id="19" w:name="_Toc43286117"/>
       <w:r>
         <w:rPr>
           <w:lang w:val="en-US"/>
@@ -4656,7 +4937,7 @@
         <w:lastRenderedPageBreak/>
         <w:t>WEB Client</w:t>
       </w:r>
-      <w:bookmarkEnd w:id="18"/>
+      <w:bookmarkEnd w:id="19"/>
     </w:p>
     <w:p>
       <w:pPr>
@@ -4688,7 +4969,7 @@
                     </pic:cNvPicPr>
                   </pic:nvPicPr>
                   <pic:blipFill>
-                    <a:blip r:embed="rId15" cstate="print">
+                    <a:blip r:embed="rId16" cstate="print">
                       <a:extLst>
                         <a:ext uri="{28A0092B-C50C-407E-A947-70E740481C1C}">
                           <a14:useLocalDpi xmlns:a14="http://schemas.microsoft.com/office/drawing/2010/main" val="0"/>
@@ -5837,6 +6118,18 @@
     <w:uiPriority w:val="1"/>
     <w:rsid w:val="008644DC"/>
   </w:style>
+  <w:style w:type="character" w:styleId="UnresolvedMention">
+    <w:name w:val="Unresolved Mention"/>
+    <w:basedOn w:val="DefaultParagraphFont"/>
+    <w:uiPriority w:val="99"/>
+    <w:semiHidden/>
+    <w:unhideWhenUsed/>
+    <w:rsid w:val="001601EC"/>
+    <w:rPr>
+      <w:color w:val="605E5C"/>
+      <w:shd w:val="clear" w:color="auto" w:fill="E1DFDD"/>
+    </w:rPr>
+  </w:style>
 </w:styles>
 </file>
 
@@ -6142,7 +6435,7 @@
   <CompanyAddress/>
   <CompanyPhone/>
   <CompanyFax/>
-  <CompanyEmail>2020</CompanyEmail>
+  <CompanyEmail>Project git: https://github.com/sio2k1/A2</CompanyEmail>
 </CoverPageProperties>
 </file>
 
@@ -6159,7 +6452,7 @@
 </file>
 
 <file path=customXml/itemProps2.xml><?xml version="1.0" encoding="utf-8"?>
-<ds:datastoreItem xmlns:ds="http://schemas.openxmlformats.org/officeDocument/2006/customXml" ds:itemID="{085A71EA-066C-4E8F-A9A5-2C8DECB09608}">
+<ds:datastoreItem xmlns:ds="http://schemas.openxmlformats.org/officeDocument/2006/customXml" ds:itemID="{E5126EFE-553D-40AA-969E-6A321E12D058}">
   <ds:schemaRefs>
     <ds:schemaRef ds:uri="http://schemas.openxmlformats.org/officeDocument/2006/bibliography"/>
   </ds:schemaRefs>

</xml_diff>